<commit_message>
product service database connection
</commit_message>
<xml_diff>
--- a/Ecommerce Application Tech.docx
+++ b/Ecommerce Application Tech.docx
@@ -55,7 +55,6 @@
         <w:t xml:space="preserve"> git config --global </w:t>
       </w:r>
       <w:proofErr w:type="spellStart"/>
-      <w:proofErr w:type="gramStart"/>
       <w:r>
         <w:rPr>
           <w:rFonts w:ascii="Courier New" w:eastAsia="Times New Roman" w:hAnsi="Courier New" w:cs="Courier New"/>
@@ -68,7 +67,6 @@
         <w:t>user.email</w:t>
       </w:r>
       <w:proofErr w:type="spellEnd"/>
-      <w:proofErr w:type="gramEnd"/>
       <w:r>
         <w:rPr>
           <w:rFonts w:ascii="Courier New" w:eastAsia="Times New Roman" w:hAnsi="Courier New" w:cs="Courier New"/>
@@ -150,6 +148,7 @@
       <w:r>
         <w:rPr>
           <w:rFonts w:ascii="Times New Roman" w:eastAsia="Times New Roman" w:hAnsi="Times New Roman" w:cs="Times New Roman"/>
+          <w:noProof/>
           <w:kern w:val="0"/>
           <w:sz w:val="24"/>
           <w:szCs w:val="24"/>
@@ -209,15 +208,178 @@
     <w:p>
       <w:pPr>
         <w:spacing w:beforeAutospacing="1" w:after="0" w:afterAutospacing="1" w:line="240" w:lineRule="auto"/>
-        <w:rPr>
-          <w:rFonts w:ascii="Times New Roman" w:eastAsia="Times New Roman" w:hAnsi="Times New Roman" w:cs="Times New Roman"/>
-          <w:kern w:val="0"/>
-          <w:sz w:val="24"/>
-          <w:szCs w:val="24"/>
-          <w:lang w:eastAsia="en-IN"/>
-          <w14:ligatures w14:val="none"/>
-        </w:rPr>
-      </w:pPr>
+      </w:pPr>
+      <w:r>
+        <w:rPr>
+          <w:rStyle w:val="hljs-comment"/>
+        </w:rPr>
+        <w:t>-- Create users with passwords</w:t>
+      </w:r>
+      <w:r>
+        <w:t xml:space="preserve"> </w:t>
+      </w:r>
+    </w:p>
+    <w:p>
+      <w:pPr>
+        <w:spacing w:beforeAutospacing="1" w:after="0" w:afterAutospacing="1" w:line="240" w:lineRule="auto"/>
+      </w:pPr>
+      <w:r>
+        <w:rPr>
+          <w:rStyle w:val="hljs-keyword"/>
+        </w:rPr>
+        <w:t>CREATE</w:t>
+      </w:r>
+      <w:r>
+        <w:t xml:space="preserve"> ROLE </w:t>
+      </w:r>
+      <w:r>
+        <w:t>product</w:t>
+      </w:r>
+      <w:r>
+        <w:t xml:space="preserve"> </w:t>
+      </w:r>
+      <w:r>
+        <w:rPr>
+          <w:rStyle w:val="hljs-keyword"/>
+        </w:rPr>
+        <w:t>WITH</w:t>
+      </w:r>
+      <w:r>
+        <w:t xml:space="preserve"> LOGIN PASSWORD </w:t>
+      </w:r>
+      <w:r>
+        <w:rPr>
+          <w:rStyle w:val="hljs-string"/>
+        </w:rPr>
+        <w:t>'</w:t>
+      </w:r>
+      <w:r>
+        <w:t xml:space="preserve"> </w:t>
+      </w:r>
+      <w:r>
+        <w:t xml:space="preserve">product </w:t>
+      </w:r>
+      <w:r>
+        <w:rPr>
+          <w:rStyle w:val="hljs-string"/>
+        </w:rPr>
+        <w:t>'</w:t>
+      </w:r>
+      <w:r>
+        <w:t xml:space="preserve">; </w:t>
+      </w:r>
+      <w:r>
+        <w:br/>
+      </w:r>
+      <w:r>
+        <w:rPr>
+          <w:rStyle w:val="hljs-keyword"/>
+        </w:rPr>
+        <w:t>CREATE</w:t>
+      </w:r>
+      <w:r>
+        <w:t xml:space="preserve"> ROLE user2 </w:t>
+      </w:r>
+      <w:r>
+        <w:rPr>
+          <w:rStyle w:val="hljs-keyword"/>
+        </w:rPr>
+        <w:t>WITH</w:t>
+      </w:r>
+      <w:r>
+        <w:t xml:space="preserve"> LOGIN PASSWORD </w:t>
+      </w:r>
+      <w:r>
+        <w:rPr>
+          <w:rStyle w:val="hljs-string"/>
+        </w:rPr>
+        <w:t>'password2'</w:t>
+      </w:r>
+      <w:r>
+        <w:t xml:space="preserve">; </w:t>
+      </w:r>
+      <w:r>
+        <w:br/>
+      </w:r>
+      <w:r>
+        <w:rPr>
+          <w:rStyle w:val="hljs-keyword"/>
+        </w:rPr>
+        <w:t>CREATE</w:t>
+      </w:r>
+      <w:r>
+        <w:t xml:space="preserve"> ROLE user3 </w:t>
+      </w:r>
+      <w:r>
+        <w:rPr>
+          <w:rStyle w:val="hljs-keyword"/>
+        </w:rPr>
+        <w:t>WITH</w:t>
+      </w:r>
+      <w:r>
+        <w:t xml:space="preserve"> LOGIN PASSWORD </w:t>
+      </w:r>
+      <w:r>
+        <w:rPr>
+          <w:rStyle w:val="hljs-string"/>
+        </w:rPr>
+        <w:t>'password3'</w:t>
+      </w:r>
+      <w:r>
+        <w:t xml:space="preserve">; </w:t>
+      </w:r>
+    </w:p>
+    <w:p>
+      <w:pPr>
+        <w:spacing w:beforeAutospacing="1" w:after="0" w:afterAutospacing="1" w:line="240" w:lineRule="auto"/>
+      </w:pPr>
+      <w:r>
+        <w:rPr>
+          <w:rStyle w:val="hljs-comment"/>
+        </w:rPr>
+        <w:t>-- Create databases owned by respective users</w:t>
+      </w:r>
+      <w:r>
+        <w:t xml:space="preserve"> </w:t>
+      </w:r>
+    </w:p>
+    <w:p>
+      <w:pPr>
+        <w:spacing w:beforeAutospacing="1" w:after="0" w:afterAutospacing="1" w:line="240" w:lineRule="auto"/>
+      </w:pPr>
+      <w:r>
+        <w:rPr>
+          <w:rStyle w:val="hljs-keyword"/>
+        </w:rPr>
+        <w:t>CREATE</w:t>
+      </w:r>
+      <w:r>
+        <w:t xml:space="preserve"> DATABASE db1 OWNER user1; </w:t>
+      </w:r>
+      <w:r>
+        <w:br/>
+      </w:r>
+      <w:r>
+        <w:rPr>
+          <w:rStyle w:val="hljs-keyword"/>
+        </w:rPr>
+        <w:t>CREATE</w:t>
+      </w:r>
+      <w:r>
+        <w:t xml:space="preserve"> DATABASE db2 OWNER user2; </w:t>
+      </w:r>
+      <w:r>
+        <w:br/>
+      </w:r>
+      <w:r>
+        <w:rPr>
+          <w:rStyle w:val="hljs-keyword"/>
+        </w:rPr>
+        <w:t>CREATE</w:t>
+      </w:r>
+      <w:r>
+        <w:t xml:space="preserve"> DATABASE db3 OWNER user3;</w:t>
+      </w:r>
     </w:p>
     <w:p/>
     <w:sectPr>
@@ -851,6 +1013,16 @@
     <w:basedOn w:val="DefaultParagraphFont"/>
     <w:rsid w:val="00DF2719"/>
   </w:style>
+  <w:style w:type="character" w:customStyle="1" w:styleId="hljs-comment">
+    <w:name w:val="hljs-comment"/>
+    <w:basedOn w:val="DefaultParagraphFont"/>
+    <w:rsid w:val="00DB33F5"/>
+  </w:style>
+  <w:style w:type="character" w:customStyle="1" w:styleId="hljs-keyword">
+    <w:name w:val="hljs-keyword"/>
+    <w:basedOn w:val="DefaultParagraphFont"/>
+    <w:rsid w:val="00DB33F5"/>
+  </w:style>
 </w:styles>
 </file>
 

</xml_diff>

<commit_message>
Added user and product services code
</commit_message>
<xml_diff>
--- a/Ecommerce Application Tech.docx
+++ b/Ecommerce Application Tech.docx
@@ -136,74 +136,160 @@
     <w:p>
       <w:pPr>
         <w:spacing w:beforeAutospacing="1" w:after="0" w:afterAutospacing="1" w:line="240" w:lineRule="auto"/>
-        <w:rPr>
-          <w:rFonts w:ascii="Times New Roman" w:eastAsia="Times New Roman" w:hAnsi="Times New Roman" w:cs="Times New Roman"/>
-          <w:kern w:val="0"/>
-          <w:sz w:val="24"/>
-          <w:szCs w:val="24"/>
-          <w:lang w:eastAsia="en-IN"/>
-          <w14:ligatures w14:val="none"/>
-        </w:rPr>
-      </w:pPr>
-      <w:r>
-        <w:rPr>
-          <w:rFonts w:ascii="Times New Roman" w:eastAsia="Times New Roman" w:hAnsi="Times New Roman" w:cs="Times New Roman"/>
-          <w:noProof/>
-          <w:kern w:val="0"/>
-          <w:sz w:val="24"/>
-          <w:szCs w:val="24"/>
-          <w:lang w:eastAsia="en-IN"/>
-          <w14:ligatures w14:val="none"/>
-        </w:rPr>
-        <w:drawing>
-          <wp:inline distT="0" distB="0" distL="0" distR="0" wp14:anchorId="5EE8D424" wp14:editId="57A3F417">
-            <wp:extent cx="6645910" cy="2802255"/>
-            <wp:effectExtent l="0" t="0" r="2540" b="0"/>
-            <wp:docPr id="1283778167" name="Picture 1"/>
-            <wp:cNvGraphicFramePr>
-              <a:graphicFrameLocks xmlns:a="http://schemas.openxmlformats.org/drawingml/2006/main" noChangeAspect="1"/>
-            </wp:cNvGraphicFramePr>
-            <a:graphic xmlns:a="http://schemas.openxmlformats.org/drawingml/2006/main">
-              <a:graphicData uri="http://schemas.openxmlformats.org/drawingml/2006/picture">
-                <pic:pic xmlns:pic="http://schemas.openxmlformats.org/drawingml/2006/picture">
-                  <pic:nvPicPr>
-                    <pic:cNvPr id="1283778167" name=""/>
-                    <pic:cNvPicPr/>
-                  </pic:nvPicPr>
-                  <pic:blipFill>
-                    <a:blip r:embed="rId5"/>
-                    <a:stretch>
-                      <a:fillRect/>
-                    </a:stretch>
-                  </pic:blipFill>
-                  <pic:spPr>
-                    <a:xfrm>
-                      <a:off x="0" y="0"/>
-                      <a:ext cx="6645910" cy="2802255"/>
-                    </a:xfrm>
-                    <a:prstGeom prst="rect">
-                      <a:avLst/>
-                    </a:prstGeom>
-                  </pic:spPr>
-                </pic:pic>
-              </a:graphicData>
-            </a:graphic>
-          </wp:inline>
-        </w:drawing>
+      </w:pPr>
+      <w:r>
+        <w:rPr>
+          <w:rStyle w:val="hljs-comment"/>
+        </w:rPr>
+        <w:t>-- Create users with passwords</w:t>
+      </w:r>
+      <w:r>
+        <w:t xml:space="preserve"> </w:t>
       </w:r>
     </w:p>
     <w:p>
       <w:pPr>
         <w:spacing w:beforeAutospacing="1" w:after="0" w:afterAutospacing="1" w:line="240" w:lineRule="auto"/>
-        <w:rPr>
-          <w:rFonts w:ascii="Times New Roman" w:eastAsia="Times New Roman" w:hAnsi="Times New Roman" w:cs="Times New Roman"/>
-          <w:kern w:val="0"/>
-          <w:sz w:val="24"/>
-          <w:szCs w:val="24"/>
-          <w:lang w:eastAsia="en-IN"/>
-          <w14:ligatures w14:val="none"/>
-        </w:rPr>
-      </w:pPr>
+      </w:pPr>
+      <w:r>
+        <w:rPr>
+          <w:rStyle w:val="hljs-keyword"/>
+        </w:rPr>
+        <w:t>CREATE</w:t>
+      </w:r>
+      <w:r>
+        <w:t xml:space="preserve"> ROLE product</w:t>
+      </w:r>
+      <w:r>
+        <w:t xml:space="preserve"> </w:t>
+      </w:r>
+      <w:r>
+        <w:rPr>
+          <w:rStyle w:val="hljs-keyword"/>
+        </w:rPr>
+        <w:t>WITH</w:t>
+      </w:r>
+      <w:r>
+        <w:t xml:space="preserve"> LOGIN PASSWORD </w:t>
+      </w:r>
+      <w:r>
+        <w:rPr>
+          <w:rStyle w:val="hljs-string"/>
+        </w:rPr>
+        <w:t>'</w:t>
+      </w:r>
+      <w:r>
+        <w:t>product</w:t>
+      </w:r>
+      <w:r>
+        <w:rPr>
+          <w:rStyle w:val="hljs-string"/>
+        </w:rPr>
+        <w:t>'</w:t>
+      </w:r>
+      <w:r>
+        <w:t xml:space="preserve">; </w:t>
+      </w:r>
+      <w:r>
+        <w:br/>
+      </w:r>
+      <w:r>
+        <w:rPr>
+          <w:rStyle w:val="hljs-keyword"/>
+        </w:rPr>
+        <w:t>CREATE</w:t>
+      </w:r>
+      <w:r>
+        <w:t xml:space="preserve"> ROLE </w:t>
+      </w:r>
+      <w:proofErr w:type="spellStart"/>
+      <w:r>
+        <w:t>order_user</w:t>
+      </w:r>
+      <w:proofErr w:type="spellEnd"/>
+      <w:r>
+        <w:t xml:space="preserve"> </w:t>
+      </w:r>
+      <w:r>
+        <w:rPr>
+          <w:rStyle w:val="hljs-keyword"/>
+        </w:rPr>
+        <w:t>WITH</w:t>
+      </w:r>
+      <w:r>
+        <w:t xml:space="preserve"> LOGIN PASSWORD </w:t>
+      </w:r>
+      <w:r>
+        <w:rPr>
+          <w:rStyle w:val="hljs-string"/>
+        </w:rPr>
+        <w:t>'</w:t>
+      </w:r>
+      <w:r>
+        <w:t>order</w:t>
+      </w:r>
+      <w:r>
+        <w:rPr>
+          <w:rStyle w:val="hljs-string"/>
+        </w:rPr>
+        <w:t>'</w:t>
+      </w:r>
+      <w:r>
+        <w:t xml:space="preserve">; </w:t>
+      </w:r>
+      <w:r>
+        <w:br/>
+      </w:r>
+      <w:r>
+        <w:rPr>
+          <w:rStyle w:val="hljs-keyword"/>
+        </w:rPr>
+        <w:t>CREATE</w:t>
+      </w:r>
+      <w:r>
+        <w:t xml:space="preserve"> ROLE </w:t>
+      </w:r>
+      <w:proofErr w:type="spellStart"/>
+      <w:r>
+        <w:t>user</w:t>
+      </w:r>
+      <w:r>
+        <w:t>_db</w:t>
+      </w:r>
+      <w:proofErr w:type="spellEnd"/>
+      <w:r>
+        <w:t xml:space="preserve"> </w:t>
+      </w:r>
+      <w:r>
+        <w:rPr>
+          <w:rStyle w:val="hljs-keyword"/>
+        </w:rPr>
+        <w:t>WITH</w:t>
+      </w:r>
+      <w:r>
+        <w:t xml:space="preserve"> LOGIN PASSWORD </w:t>
+      </w:r>
+      <w:r>
+        <w:rPr>
+          <w:rStyle w:val="hljs-string"/>
+        </w:rPr>
+        <w:t>'</w:t>
+      </w:r>
+      <w:r>
+        <w:rPr>
+          <w:rStyle w:val="hljs-string"/>
+        </w:rPr>
+        <w:t>user</w:t>
+      </w:r>
+      <w:r>
+        <w:rPr>
+          <w:rStyle w:val="hljs-string"/>
+        </w:rPr>
+        <w:t>'</w:t>
+      </w:r>
+      <w:r>
+        <w:t xml:space="preserve">; </w:t>
+      </w:r>
     </w:p>
     <w:p>
       <w:pPr>
@@ -213,7 +299,7 @@
         <w:rPr>
           <w:rStyle w:val="hljs-comment"/>
         </w:rPr>
-        <w:t>-- Create users with passwords</w:t>
+        <w:t>-- Create databases owned by respective users</w:t>
       </w:r>
       <w:r>
         <w:t xml:space="preserve"> </w:t>
@@ -230,103 +316,89 @@
         <w:t>CREATE</w:t>
       </w:r>
       <w:r>
-        <w:t xml:space="preserve"> ROLE </w:t>
+        <w:t xml:space="preserve"> DATABASE </w:t>
+      </w:r>
+      <w:proofErr w:type="spellStart"/>
+      <w:r>
+        <w:t>productdb</w:t>
+      </w:r>
+      <w:proofErr w:type="spellEnd"/>
+      <w:r>
+        <w:t xml:space="preserve"> </w:t>
+      </w:r>
+      <w:r>
+        <w:t xml:space="preserve">OWNER </w:t>
       </w:r>
       <w:r>
         <w:t>product</w:t>
       </w:r>
       <w:r>
+        <w:t xml:space="preserve">; </w:t>
+      </w:r>
+      <w:r>
+        <w:br/>
+      </w:r>
+      <w:r>
+        <w:rPr>
+          <w:rStyle w:val="hljs-keyword"/>
+        </w:rPr>
+        <w:t>CREATE</w:t>
+      </w:r>
+      <w:r>
+        <w:t xml:space="preserve"> DATABASE </w:t>
+      </w:r>
+      <w:proofErr w:type="spellStart"/>
+      <w:r>
+        <w:t>orderdb</w:t>
+      </w:r>
+      <w:proofErr w:type="spellEnd"/>
+      <w:r>
         <w:t xml:space="preserve"> </w:t>
       </w:r>
       <w:r>
+        <w:t xml:space="preserve">OWNER </w:t>
+      </w:r>
+      <w:proofErr w:type="spellStart"/>
+      <w:r>
+        <w:t>order_user</w:t>
+      </w:r>
+      <w:proofErr w:type="spellEnd"/>
+      <w:r>
+        <w:t xml:space="preserve">; </w:t>
+      </w:r>
+      <w:r>
+        <w:br/>
+      </w:r>
+      <w:r>
         <w:rPr>
           <w:rStyle w:val="hljs-keyword"/>
         </w:rPr>
-        <w:t>WITH</w:t>
-      </w:r>
-      <w:r>
-        <w:t xml:space="preserve"> LOGIN PASSWORD </w:t>
-      </w:r>
-      <w:r>
-        <w:rPr>
-          <w:rStyle w:val="hljs-string"/>
-        </w:rPr>
-        <w:t>'</w:t>
-      </w:r>
+        <w:t>CREATE</w:t>
+      </w:r>
+      <w:r>
+        <w:t xml:space="preserve"> DATABASE </w:t>
+      </w:r>
+      <w:proofErr w:type="spellStart"/>
+      <w:r>
+        <w:t>userdb</w:t>
+      </w:r>
+      <w:proofErr w:type="spellEnd"/>
       <w:r>
         <w:t xml:space="preserve"> </w:t>
       </w:r>
       <w:r>
-        <w:t xml:space="preserve">product </w:t>
-      </w:r>
-      <w:r>
-        <w:rPr>
-          <w:rStyle w:val="hljs-string"/>
-        </w:rPr>
-        <w:t>'</w:t>
-      </w:r>
-      <w:r>
-        <w:t xml:space="preserve">; </w:t>
-      </w:r>
-      <w:r>
-        <w:br/>
-      </w:r>
-      <w:r>
-        <w:rPr>
-          <w:rStyle w:val="hljs-keyword"/>
-        </w:rPr>
-        <w:t>CREATE</w:t>
-      </w:r>
-      <w:r>
-        <w:t xml:space="preserve"> ROLE user2 </w:t>
-      </w:r>
-      <w:r>
-        <w:rPr>
-          <w:rStyle w:val="hljs-keyword"/>
-        </w:rPr>
-        <w:t>WITH</w:t>
-      </w:r>
-      <w:r>
-        <w:t xml:space="preserve"> LOGIN PASSWORD </w:t>
-      </w:r>
-      <w:r>
-        <w:rPr>
-          <w:rStyle w:val="hljs-string"/>
-        </w:rPr>
-        <w:t>'password2'</w:t>
-      </w:r>
-      <w:r>
-        <w:t xml:space="preserve">; </w:t>
-      </w:r>
-      <w:r>
-        <w:br/>
-      </w:r>
-      <w:r>
-        <w:rPr>
-          <w:rStyle w:val="hljs-keyword"/>
-        </w:rPr>
-        <w:t>CREATE</w:t>
-      </w:r>
-      <w:r>
-        <w:t xml:space="preserve"> ROLE user3 </w:t>
-      </w:r>
-      <w:r>
-        <w:rPr>
-          <w:rStyle w:val="hljs-keyword"/>
-        </w:rPr>
-        <w:t>WITH</w:t>
-      </w:r>
-      <w:r>
-        <w:t xml:space="preserve"> LOGIN PASSWORD </w:t>
-      </w:r>
-      <w:r>
-        <w:rPr>
-          <w:rStyle w:val="hljs-string"/>
-        </w:rPr>
-        <w:t>'password3'</w:t>
-      </w:r>
-      <w:r>
-        <w:t xml:space="preserve">; </w:t>
+        <w:t xml:space="preserve">OWNER </w:t>
+      </w:r>
+      <w:proofErr w:type="spellStart"/>
+      <w:r>
+        <w:t>user</w:t>
+      </w:r>
+      <w:r>
+        <w:t>_db</w:t>
+      </w:r>
+      <w:proofErr w:type="spellEnd"/>
+      <w:r>
+        <w:t>;</w:t>
       </w:r>
     </w:p>
     <w:p>
@@ -334,52 +406,38 @@
         <w:spacing w:beforeAutospacing="1" w:after="0" w:afterAutospacing="1" w:line="240" w:lineRule="auto"/>
       </w:pPr>
       <w:r>
-        <w:rPr>
-          <w:rStyle w:val="hljs-comment"/>
-        </w:rPr>
-        <w:t>-- Create databases owned by respective users</w:t>
-      </w:r>
-      <w:r>
-        <w:t xml:space="preserve"> </w:t>
+        <w:t>Study notes-</w:t>
+      </w:r>
+      <w:r>
+        <w:br/>
+      </w:r>
+      <w:r>
+        <w:br/>
+      </w:r>
+      <w:r>
+        <w:t xml:space="preserve">Starting from Jakarta EE 9, the namespace for all Jakarta EE specifications (including Servlets) was changed from javax.* to </w:t>
+      </w:r>
+      <w:proofErr w:type="spellStart"/>
+      <w:r>
+        <w:t>jakarta</w:t>
+      </w:r>
+      <w:proofErr w:type="spellEnd"/>
+      <w:r>
+        <w:t xml:space="preserve">.*. Since you're using Spring Boot 3.3.2 and Java 17, it's likely that you're on Spring Framework 6.x and above, which uses the </w:t>
+      </w:r>
+      <w:proofErr w:type="spellStart"/>
+      <w:r>
+        <w:t>jakarta</w:t>
+      </w:r>
+      <w:proofErr w:type="spellEnd"/>
+      <w:r>
+        <w:t xml:space="preserve"> namespace.</w:t>
       </w:r>
     </w:p>
     <w:p>
       <w:pPr>
         <w:spacing w:beforeAutospacing="1" w:after="0" w:afterAutospacing="1" w:line="240" w:lineRule="auto"/>
       </w:pPr>
-      <w:r>
-        <w:rPr>
-          <w:rStyle w:val="hljs-keyword"/>
-        </w:rPr>
-        <w:t>CREATE</w:t>
-      </w:r>
-      <w:r>
-        <w:t xml:space="preserve"> DATABASE db1 OWNER user1; </w:t>
-      </w:r>
-      <w:r>
-        <w:br/>
-      </w:r>
-      <w:r>
-        <w:rPr>
-          <w:rStyle w:val="hljs-keyword"/>
-        </w:rPr>
-        <w:t>CREATE</w:t>
-      </w:r>
-      <w:r>
-        <w:t xml:space="preserve"> DATABASE db2 OWNER user2; </w:t>
-      </w:r>
-      <w:r>
-        <w:br/>
-      </w:r>
-      <w:r>
-        <w:rPr>
-          <w:rStyle w:val="hljs-keyword"/>
-        </w:rPr>
-        <w:t>CREATE</w:t>
-      </w:r>
-      <w:r>
-        <w:t xml:space="preserve"> DATABASE db3 OWNER user3;</w:t>
-      </w:r>
     </w:p>
     <w:p/>
     <w:sectPr>
@@ -917,7 +975,6 @@
   <w:style w:type="character" w:default="1" w:styleId="DefaultParagraphFont">
     <w:name w:val="Default Paragraph Font"/>
     <w:uiPriority w:val="1"/>
-    <w:semiHidden/>
     <w:unhideWhenUsed/>
   </w:style>
   <w:style w:type="table" w:default="1" w:styleId="TableNormal">

</xml_diff>